<commit_message>
Latest code from pvt repo
</commit_message>
<xml_diff>
--- a/Readme.docx
+++ b/Readme.docx
@@ -91,13 +91,7 @@
         <w:rPr>
           <w:rFonts w:asciiTheme="majorHAnsi" w:hAnsiTheme="majorHAnsi" w:cstheme="majorHAnsi"/>
         </w:rPr>
-        <w:t>and maven as build execution tool</w:t>
-      </w:r>
-      <w:r>
-        <w:rPr>
-          <w:rFonts w:asciiTheme="majorHAnsi" w:hAnsiTheme="majorHAnsi" w:cstheme="majorHAnsi"/>
-        </w:rPr>
-        <w:t>.</w:t>
+        <w:t>and maven as build execution tool.</w:t>
       </w:r>
     </w:p>
     <w:p>
@@ -963,7 +957,21 @@
         <w:rPr>
           <w:rFonts w:asciiTheme="majorHAnsi" w:hAnsiTheme="majorHAnsi" w:cstheme="majorHAnsi"/>
         </w:rPr>
-        <w:t>Utility class for reading test data values from json files.</w:t>
+        <w:t xml:space="preserve">Utility class for reading test data values from </w:t>
+      </w:r>
+      <w:proofErr w:type="spellStart"/>
+      <w:r>
+        <w:rPr>
+          <w:rFonts w:asciiTheme="majorHAnsi" w:hAnsiTheme="majorHAnsi" w:cstheme="majorHAnsi"/>
+        </w:rPr>
+        <w:t>json</w:t>
+      </w:r>
+      <w:proofErr w:type="spellEnd"/>
+      <w:r>
+        <w:rPr>
+          <w:rFonts w:asciiTheme="majorHAnsi" w:hAnsiTheme="majorHAnsi" w:cstheme="majorHAnsi"/>
+        </w:rPr>
+        <w:t xml:space="preserve"> files.</w:t>
       </w:r>
     </w:p>
     <w:p>
@@ -1015,7 +1023,21 @@
         <w:rPr>
           <w:rFonts w:asciiTheme="majorHAnsi" w:hAnsiTheme="majorHAnsi" w:cstheme="majorHAnsi"/>
         </w:rPr>
-        <w:t>Utility class for implementing the testng listeners, taking screenshot om failure, adding logs to the extent report.</w:t>
+        <w:t xml:space="preserve">Utility class for implementing the </w:t>
+      </w:r>
+      <w:proofErr w:type="spellStart"/>
+      <w:r>
+        <w:rPr>
+          <w:rFonts w:asciiTheme="majorHAnsi" w:hAnsiTheme="majorHAnsi" w:cstheme="majorHAnsi"/>
+        </w:rPr>
+        <w:t>testng</w:t>
+      </w:r>
+      <w:proofErr w:type="spellEnd"/>
+      <w:r>
+        <w:rPr>
+          <w:rFonts w:asciiTheme="majorHAnsi" w:hAnsiTheme="majorHAnsi" w:cstheme="majorHAnsi"/>
+        </w:rPr>
+        <w:t xml:space="preserve"> listeners, taking screenshot om failure, adding logs to the extent report.</w:t>
       </w:r>
     </w:p>
     <w:p>
@@ -1161,7 +1183,13 @@
         <w:rPr>
           <w:rFonts w:asciiTheme="majorHAnsi" w:hAnsiTheme="majorHAnsi" w:cstheme="majorHAnsi"/>
         </w:rPr>
-        <w:t xml:space="preserve"> regression</w:t>
+        <w:t xml:space="preserve"> </w:t>
+      </w:r>
+      <w:r>
+        <w:rPr>
+          <w:rFonts w:asciiTheme="majorHAnsi" w:hAnsiTheme="majorHAnsi" w:cstheme="majorHAnsi"/>
+        </w:rPr>
+        <w:t>regression</w:t>
       </w:r>
       <w:r>
         <w:rPr>
@@ -1215,7 +1243,13 @@
         <w:rPr>
           <w:rFonts w:asciiTheme="majorHAnsi" w:hAnsiTheme="majorHAnsi" w:cstheme="majorHAnsi"/>
         </w:rPr>
-        <w:t xml:space="preserve"> groups</w:t>
+        <w:t xml:space="preserve"> </w:t>
+      </w:r>
+      <w:r>
+        <w:rPr>
+          <w:rFonts w:asciiTheme="majorHAnsi" w:hAnsiTheme="majorHAnsi" w:cstheme="majorHAnsi"/>
+        </w:rPr>
+        <w:t>groups</w:t>
       </w:r>
       <w:r>
         <w:rPr>

</xml_diff>